<commit_message>
Update Radial nerve and reorder TOC - Updated Radial nerve.docx with new content - Regenerated Radial nerve.html (1.29MB) with boxes processed - Reordered TOC in logical anatomical sequence: bones, fascia, vessels, muscles, nerves - Added helper scripts for single file regeneration
</commit_message>
<xml_diff>
--- a/www/content/upper-limb/Radial nerve.docx
+++ b/www/content/upper-limb/Radial nerve.docx
@@ -185,6 +185,15 @@
         </w:rPr>
         <w:t>[YOUTUBE]</w:t>
       </w:r>
+      <w:r>
+        <w:t xml:space="preserve"> </w:t>
+      </w:r>
+      <w:r>
+        <w:rPr>
+          <w:lang w:val="en-US"/>
+        </w:rPr>
+        <w:t>https://www.youtube.com/watch?v=kmJ1WMVmSv4</w:t>
+      </w:r>
     </w:p>
     <w:p>
       <w:pPr>
@@ -210,7 +219,7 @@
           <w:noProof/>
         </w:rPr>
         <w:drawing>
-          <wp:inline distT="0" distB="0" distL="0" distR="0" wp14:anchorId="258334C3" wp14:editId="1400394B">
+          <wp:inline distT="0" distB="0" distL="0" distR="0" wp14:anchorId="258334C3" wp14:editId="57961E1E">
             <wp:extent cx="5731510" cy="1841500"/>
             <wp:effectExtent l="0" t="0" r="2540" b="0"/>
             <wp:docPr id="613986056" name="Picture 2" descr="Image"/>
@@ -345,6 +354,15 @@
         </w:rPr>
         <w:t>[YOUTUBE]</w:t>
       </w:r>
+      <w:r>
+        <w:t xml:space="preserve"> </w:t>
+      </w:r>
+      <w:r>
+        <w:rPr>
+          <w:lang w:val="en-US"/>
+        </w:rPr>
+        <w:t>https://www.youtube.com/watch?v=xE-S2irMwms</w:t>
+      </w:r>
     </w:p>
     <w:p>
       <w:pPr>
@@ -424,7 +442,7 @@
     <w:p>
       <w:r>
         <w:pict w14:anchorId="1E106676">
-          <v:rect id="_x0000_i1058" style="width:0;height:1.5pt" o:hralign="center" o:hrstd="t" o:hr="t" fillcolor="#a0a0a0" stroked="f"/>
+          <v:rect id="_x0000_i1025" style="width:0;height:1.5pt" o:hralign="center" o:hrstd="t" o:hr="t" fillcolor="#a0a0a0" stroked="f"/>
         </w:pict>
       </w:r>
     </w:p>
@@ -436,7 +454,7 @@
     <w:p>
       <w:r>
         <w:pict w14:anchorId="7637859F">
-          <v:rect id="_x0000_i1059" style="width:0;height:1.5pt" o:hralign="center" o:hrstd="t" o:hr="t" fillcolor="#a0a0a0" stroked="f"/>
+          <v:rect id="_x0000_i1026" style="width:0;height:1.5pt" o:hralign="center" o:hrstd="t" o:hr="t" fillcolor="#a0a0a0" stroked="f"/>
         </w:pict>
       </w:r>
     </w:p>
@@ -497,18 +515,13 @@
         </w:numPr>
       </w:pPr>
       <w:r>
-        <w:t xml:space="preserve">Nerve to </w:t>
-      </w:r>
-      <w:proofErr w:type="spellStart"/>
-      <w:r>
-        <w:t>anconeus</w:t>
-      </w:r>
-      <w:proofErr w:type="spellEnd"/>
+        <w:t>Nerve to anconeus</w:t>
+      </w:r>
     </w:p>
     <w:p>
       <w:r>
         <w:pict w14:anchorId="4B0E0CE9">
-          <v:rect id="_x0000_i1060" style="width:0;height:1.5pt" o:hralign="center" o:hrstd="t" o:hr="t" fillcolor="#a0a0a0" stroked="f"/>
+          <v:rect id="_x0000_i1027" style="width:0;height:1.5pt" o:hralign="center" o:hrstd="t" o:hr="t" fillcolor="#a0a0a0" stroked="f"/>
         </w:pict>
       </w:r>
     </w:p>
@@ -528,6 +541,12 @@
     <w:p>
       <w:r>
         <w:t>[YOUTUBE]</w:t>
+      </w:r>
+      <w:r>
+        <w:t xml:space="preserve"> </w:t>
+      </w:r>
+      <w:r>
+        <w:t>https://www.youtube.com/watch?v=2o5mFOqMHGU</w:t>
       </w:r>
     </w:p>
     <w:p>
@@ -2059,6 +2078,7 @@
   <w:style w:type="character" w:default="1" w:styleId="DefaultParagraphFont">
     <w:name w:val="Default Paragraph Font"/>
     <w:uiPriority w:val="1"/>
+    <w:semiHidden/>
     <w:unhideWhenUsed/>
   </w:style>
   <w:style w:type="table" w:default="1" w:styleId="TableNormal">

</xml_diff>